<commit_message>
Update example content templates to make use of the proposal description field.
</commit_message>
<xml_diff>
--- a/opengever/examplecontent/profiles/municipality_content/opengever_content/templates/ad_hoc.docx
+++ b/opengever/examplecontent/profiles/municipality_content/opengever_content/templates/ad_hoc.docx
@@ -9,8 +9,6 @@
           <w:lang w:val="en-GB"/>
         </w:rPr>
       </w:pPr>
-      <w:bookmarkStart w:id="0" w:name="_GoBack"/>
-      <w:bookmarkEnd w:id="0"/>
       <w:r>
         <w:t>Antrag</w:t>
       </w:r>
@@ -18,16 +16,8 @@
         <w:rPr>
           <w:lang w:val="en-GB"/>
         </w:rPr>
-        <w:t xml:space="preserve"> </w:t>
+        <w:t xml:space="preserve"> Titel</w:t>
       </w:r>
-      <w:proofErr w:type="spellStart"/>
-      <w:r>
-        <w:rPr>
-          <w:lang w:val="en-GB"/>
-        </w:rPr>
-        <w:t>Titel</w:t>
-      </w:r>
-      <w:proofErr w:type="spellEnd"/>
     </w:p>
     <w:p>
       <w:pPr>
@@ -43,14 +33,14 @@
           <w:lang w:val="en-GB"/>
         </w:rPr>
       </w:pPr>
-      <w:proofErr w:type="spellStart"/>
       <w:r>
         <w:rPr>
           <w:lang w:val="en-GB"/>
         </w:rPr>
-        <w:t>Beschluss</w:t>
+        <w:t>Beschreibung</w:t>
       </w:r>
-      <w:proofErr w:type="spellEnd"/>
+      <w:bookmarkStart w:id="0" w:name="_GoBack"/>
+      <w:bookmarkEnd w:id="0"/>
     </w:p>
     <w:p>
       <w:pPr>
@@ -66,14 +56,33 @@
           <w:lang w:val="en-GB"/>
         </w:rPr>
       </w:pPr>
-      <w:proofErr w:type="spellStart"/>
+      <w:r>
+        <w:rPr>
+          <w:lang w:val="en-GB"/>
+        </w:rPr>
+        <w:t>Beschluss</w:t>
+      </w:r>
+    </w:p>
+    <w:p>
+      <w:pPr>
+        <w:rPr>
+          <w:lang w:val="en-GB"/>
+        </w:rPr>
+      </w:pPr>
+    </w:p>
+    <w:p>
+      <w:pPr>
+        <w:pStyle w:val="Heading2"/>
+        <w:rPr>
+          <w:lang w:val="en-GB"/>
+        </w:rPr>
+      </w:pPr>
       <w:r>
         <w:rPr>
           <w:lang w:val="en-GB"/>
         </w:rPr>
         <w:t>Diskussion</w:t>
       </w:r>
-      <w:proofErr w:type="spellEnd"/>
     </w:p>
     <w:p>
       <w:pPr>
@@ -198,37 +207,12 @@
         <w:szCs w:val="18"/>
       </w:rPr>
     </w:pPr>
-    <w:proofErr w:type="spellStart"/>
-    <w:r>
-      <w:rPr>
-        <w:sz w:val="18"/>
-        <w:szCs w:val="18"/>
-      </w:rPr>
-      <w:t>OneGov</w:t>
-    </w:r>
-    <w:proofErr w:type="spellEnd"/>
-    <w:r>
-      <w:rPr>
-        <w:sz w:val="18"/>
-        <w:szCs w:val="18"/>
-      </w:rPr>
-      <w:t xml:space="preserve"> </w:t>
-    </w:r>
-    <w:proofErr w:type="spellStart"/>
-    <w:r>
-      <w:rPr>
-        <w:sz w:val="18"/>
-        <w:szCs w:val="18"/>
-      </w:rPr>
-      <w:t>Gever</w:t>
-    </w:r>
-    <w:proofErr w:type="spellEnd"/>
-    <w:r>
-      <w:rPr>
-        <w:sz w:val="18"/>
-        <w:szCs w:val="18"/>
-      </w:rPr>
-      <w:t xml:space="preserve"> </w:t>
+    <w:r>
+      <w:rPr>
+        <w:sz w:val="18"/>
+        <w:szCs w:val="18"/>
+      </w:rPr>
+      <w:t xml:space="preserve">OneGov Gever </w:t>
     </w:r>
     <w:r>
       <w:rPr>

</xml_diff>